<commit_message>
revision upload in website e-pkm umj
</commit_message>
<xml_diff>
--- a/WRITER PKM/Perbaikan revisi dari reviewer/MuhammadReza_UMJ_PKM-AI.docx
+++ b/WRITER PKM/Perbaikan revisi dari reviewer/MuhammadReza_UMJ_PKM-AI.docx
@@ -3491,16 +3491,6 @@
       </w:r>
     </w:p>
     <w:p/>
-    <w:p>
-      <w:pPr>
-        <w:spacing w:line="240" w:lineRule="auto"/>
-        <w:ind w:left="426"/>
-        <w:jc w:val="center"/>
-        <w:rPr>
-          <w:rFonts w:ascii="Times New Roman" w:hAnsi="Times New Roman" w:cs="Times New Roman"/>
-        </w:rPr>
-      </w:pPr>
-    </w:p>
     <w:p>
       <w:pPr>
         <w:spacing w:line="276" w:lineRule="auto"/>
@@ -5364,71 +5354,43 @@
           <w:rFonts w:ascii="Times New Roman" w:hAnsi="Times New Roman" w:cs="Times New Roman"/>
         </w:rPr>
       </w:pPr>
-      <w:r>
-        <w:rPr>
-          <w:rFonts w:ascii="Times New Roman" w:hAnsi="Times New Roman" w:cs="Times New Roman"/>
-        </w:rPr>
-        <w:lastRenderedPageBreak/>
-        <w:t xml:space="preserve">Gambar </w:t>
-      </w:r>
-      <w:r>
-        <w:rPr>
-          <w:rFonts w:ascii="Times New Roman" w:hAnsi="Times New Roman" w:cs="Times New Roman"/>
-        </w:rPr>
-        <w:t>2</w:t>
-      </w:r>
-      <w:r>
-        <w:rPr>
-          <w:rFonts w:ascii="Times New Roman" w:hAnsi="Times New Roman" w:cs="Times New Roman"/>
-        </w:rPr>
-        <w:t>. Arsitektur CNN yang digunakan</w:t>
-      </w:r>
-      <w:r>
-        <w:rPr>
-          <w:rFonts w:ascii="Times New Roman" w:hAnsi="Times New Roman" w:cs="Times New Roman"/>
-        </w:rPr>
-        <w:t xml:space="preserve"> </w:t>
-      </w:r>
-      <w:r>
-        <w:rPr>
-          <w:rFonts w:ascii="Times New Roman" w:hAnsi="Times New Roman" w:cs="Times New Roman"/>
-        </w:rPr>
-        <w:fldChar w:fldCharType="begin" w:fldLock="1"/>
-      </w:r>
-      <w:r>
-        <w:rPr>
-          <w:rFonts w:ascii="Times New Roman" w:hAnsi="Times New Roman" w:cs="Times New Roman"/>
-        </w:rPr>
-        <w:instrText>ADDIN CSL_CITATION {"citationItems":[{"id":"ITEM-1","itemData":{"DOI":"10.26740/jinacs.v1n02.p104-108","abstract":"Abstrak— Deep Learning merupakan sebuah pengembangan dari teknologi Machine Learning yang menggunakan algoritma yang dibuat berdasarkan pada hukum matematik yang bekerja layaknya otak manusia. Salah satu pemanfaatan dari deep learning adalah dalam bidang image processing atau pengolahan citra digital. Image Processing dimanfaatkan untuk membantu manusia dalam mengenali dan/atau mengklasifikasi objek dengan cepat, tepat, dan dapat melakukan proses dengan banyak data secara bersamaan. Salah Satu algoritma dari Deep learning yang digunakan dalam image processing adalah Convolutional Neural Network (CNN). Algoritma CNN terdiri dari 3 layer utama yaitu Convolutional Layer, Pooling Layer, dan Fully Connected Layer. Pada penelitian ini menggunakan arsitektur CNN dengan perpaduan 3 Convolutional Neural Network dan 2 Fully Connected Layer. Pada tahap pembuatan system klasifikasi yang menggunakan deep learning terdapat beberapa tahapan proses utama yaitu pengumpulan data, perancangan system, training, dan testing. Dataset yang diolah adalah dataset citra buah-buahan yang berasal dari dataset Fruit-360. Kelas data yang digunakan yaitu sejumlah 15 kelas dari 111 kelas pada dataset fruit-360.  Hasil dari proses learning didapatkan model CNN dengan akurasi 100% dan loss sebesar 0,012. Pada proses pengujian model CNN yang mengguakan 45 sampel citra buah didapatkan akurasi sebesar 91,42%. Sehingga dapat disimpulkan bahwa metode CNN yang dirancang pada penelitian ini dapat mengklasifikasi citra dengan baik. Kata Kunci— Deep Learning, Image Processing, Convolutional Neural Network, Fruit-360.","author":[{"dropping-particle":"","family":"Maulana","given":"Febian Fitra","non-dropping-particle":"","parse-names":false,"suffix":""},{"dropping-particle":"","family":"Rochmawati","given":"Naim","non-dropping-particle":"","parse-names":false,"suffix":""}],"container-title":"Journal of Informatics and Computer Science (JINACS)","id":"ITEM-1","issue":"02","issued":{"date-parts":[["2020","1","1"]]},"page":"104-108","publisher":"Universitas Negeri Surabaya","title":"Klasifikasi Citra Buah Menggunakan Convolutional Neural Network","type":"article-journal","volume":"1"},"uris":["http://www.mendeley.com/documents/?uuid=49ef3f32-3806-359f-a88a-c26c1dcd6bb5"]}],"mendeley":{"formattedCitation":"(Maulana and Rochmawati, 2020)","plainTextFormattedCitation":"(Maulana and Rochmawati, 2020)","previouslyFormattedCitation":"(Maulana and Rochmawati, 2020)"},"properties":{"noteIndex":0},"schema":"https://github.com/citation-style-language/schema/raw/master/csl-citation.json"}</w:instrText>
-      </w:r>
-      <w:r>
-        <w:rPr>
-          <w:rFonts w:ascii="Times New Roman" w:hAnsi="Times New Roman" w:cs="Times New Roman"/>
-        </w:rPr>
-        <w:fldChar w:fldCharType="separate"/>
-      </w:r>
-      <w:r>
-        <w:rPr>
-          <w:rFonts w:ascii="Times New Roman" w:hAnsi="Times New Roman" w:cs="Times New Roman"/>
-          <w:noProof/>
-        </w:rPr>
-        <w:t>(Maulana and Rochmawati, 2020)</w:t>
-      </w:r>
-      <w:r>
-        <w:rPr>
-          <w:rFonts w:ascii="Times New Roman" w:hAnsi="Times New Roman" w:cs="Times New Roman"/>
-        </w:rPr>
-        <w:fldChar w:fldCharType="end"/>
-      </w:r>
-      <w:r>
-        <w:rPr>
-          <w:rFonts w:ascii="Times New Roman" w:hAnsi="Times New Roman" w:cs="Times New Roman"/>
-        </w:rPr>
-        <w:t>.</w:t>
-      </w:r>
     </w:p>
     <w:p>
       <w:pPr>
+        <w:spacing w:line="240" w:lineRule="auto"/>
+        <w:ind w:left="426"/>
+        <w:jc w:val="center"/>
+        <w:rPr>
+          <w:rFonts w:ascii="Times New Roman" w:hAnsi="Times New Roman" w:cs="Times New Roman"/>
+        </w:rPr>
+      </w:pPr>
+      <w:r>
+        <w:rPr>
+          <w:rFonts w:ascii="Times New Roman" w:hAnsi="Times New Roman" w:cs="Times New Roman"/>
+        </w:rPr>
+        <w:t xml:space="preserve">Gambar </w:t>
+      </w:r>
+      <w:r>
+        <w:rPr>
+          <w:rFonts w:ascii="Times New Roman" w:hAnsi="Times New Roman" w:cs="Times New Roman"/>
+        </w:rPr>
+        <w:t>2</w:t>
+      </w:r>
+      <w:r>
+        <w:rPr>
+          <w:rFonts w:ascii="Times New Roman" w:hAnsi="Times New Roman" w:cs="Times New Roman"/>
+        </w:rPr>
+        <w:t>. Arsitektur CNN yang digunakan</w:t>
+      </w:r>
+      <w:r>
+        <w:rPr>
+          <w:rFonts w:ascii="Times New Roman" w:hAnsi="Times New Roman" w:cs="Times New Roman"/>
+        </w:rPr>
+        <w:t>.</w:t>
+      </w:r>
+    </w:p>
+    <w:p>
+      <w:pPr>
         <w:keepNext/>
         <w:jc w:val="both"/>
         <w:rPr>
@@ -5443,6 +5405,7 @@
           <w:sz w:val="24"/>
           <w:szCs w:val="24"/>
         </w:rPr>
+        <w:lastRenderedPageBreak/>
         <w:t xml:space="preserve">Penjelasan yang dapat dilihat pada gambar 1 dirinci sebagai berikut: </w:t>
       </w:r>
     </w:p>
@@ -13344,6 +13307,39 @@
         <w:t>, sebagai berikut:</w:t>
       </w:r>
     </w:p>
+    <w:p>
+      <w:pPr>
+        <w:spacing w:line="240" w:lineRule="auto"/>
+        <w:jc w:val="center"/>
+        <w:rPr>
+          <w:rFonts w:ascii="Times New Roman" w:hAnsi="Times New Roman" w:cs="Times New Roman"/>
+        </w:rPr>
+      </w:pPr>
+      <w:r>
+        <w:rPr>
+          <w:rFonts w:ascii="Times New Roman" w:hAnsi="Times New Roman" w:cs="Times New Roman"/>
+        </w:rPr>
+        <w:t xml:space="preserve">Tabel </w:t>
+      </w:r>
+      <w:r>
+        <w:rPr>
+          <w:rFonts w:ascii="Times New Roman" w:hAnsi="Times New Roman" w:cs="Times New Roman"/>
+        </w:rPr>
+        <w:t>2</w:t>
+      </w:r>
+      <w:r>
+        <w:rPr>
+          <w:rFonts w:ascii="Times New Roman" w:hAnsi="Times New Roman" w:cs="Times New Roman"/>
+        </w:rPr>
+        <w:t xml:space="preserve"> </w:t>
+      </w:r>
+      <w:r>
+        <w:rPr>
+          <w:rFonts w:ascii="Times New Roman" w:hAnsi="Times New Roman" w:cs="Times New Roman"/>
+        </w:rPr>
+        <w:t>Perbandingan penelitian</w:t>
+      </w:r>
+    </w:p>
     <w:tbl>
       <w:tblPr>
         <w:tblStyle w:val="TableGrid"/>
@@ -14087,39 +14083,6 @@
     </w:tbl>
     <w:p>
       <w:pPr>
-        <w:spacing w:line="240" w:lineRule="auto"/>
-        <w:jc w:val="center"/>
-        <w:rPr>
-          <w:rFonts w:ascii="Times New Roman" w:hAnsi="Times New Roman" w:cs="Times New Roman"/>
-        </w:rPr>
-      </w:pPr>
-      <w:r>
-        <w:rPr>
-          <w:rFonts w:ascii="Times New Roman" w:hAnsi="Times New Roman" w:cs="Times New Roman"/>
-        </w:rPr>
-        <w:t xml:space="preserve">Tabel </w:t>
-      </w:r>
-      <w:r>
-        <w:rPr>
-          <w:rFonts w:ascii="Times New Roman" w:hAnsi="Times New Roman" w:cs="Times New Roman"/>
-        </w:rPr>
-        <w:t>2</w:t>
-      </w:r>
-      <w:r>
-        <w:rPr>
-          <w:rFonts w:ascii="Times New Roman" w:hAnsi="Times New Roman" w:cs="Times New Roman"/>
-        </w:rPr>
-        <w:t xml:space="preserve"> </w:t>
-      </w:r>
-      <w:r>
-        <w:rPr>
-          <w:rFonts w:ascii="Times New Roman" w:hAnsi="Times New Roman" w:cs="Times New Roman"/>
-        </w:rPr>
-        <w:t>Perbandingan penelitian</w:t>
-      </w:r>
-    </w:p>
-    <w:p>
-      <w:pPr>
         <w:spacing w:line="276" w:lineRule="auto"/>
         <w:ind w:firstLine="426"/>
         <w:jc w:val="both"/>
@@ -14796,6 +14759,17 @@
         </w:rPr>
         <w:t xml:space="preserve">Kontribusi pada penelitian ini tidak lepas dari kerja sama dan bertukar pikiran akan tetapi dilakukan pembagian masing-masing tugas yang dapat dilihat pada tabel 3 sebagai berikut. </w:t>
       </w:r>
+    </w:p>
+    <w:p>
+      <w:pPr>
+        <w:ind w:firstLine="426"/>
+        <w:jc w:val="both"/>
+        <w:rPr>
+          <w:rFonts w:ascii="Times New Roman" w:hAnsi="Times New Roman" w:cs="Times New Roman"/>
+          <w:sz w:val="24"/>
+          <w:szCs w:val="24"/>
+        </w:rPr>
+      </w:pPr>
     </w:p>
     <w:p>
       <w:pPr>

</xml_diff>